<commit_message>
Adding mina Screen shots
</commit_message>
<xml_diff>
--- a/CS112-2022-2nd – 17 -20210143-20210169-20210417-A3-Part1.docx
+++ b/CS112-2022-2nd – 17 -20210143-20210169-20210417-A3-Part1.docx
@@ -2259,12 +2259,231 @@
     </w:p>
     <w:p>
       <w:pPr>
-        <w:spacing w:after="19" w:line="259" w:lineRule="auto"/>
-        <w:ind w:left="720" w:right="0" w:firstLine="0"/>
-        <w:rPr>
-          <w:rFonts w:ascii="Arial" w:eastAsia="Arial" w:hAnsi="Arial" w:cs="Arial"/>
-          <w:rtl/>
-        </w:rPr>
+        <w:spacing w:after="139" w:line="259" w:lineRule="auto"/>
+        <w:ind w:left="0" w:right="0" w:firstLine="0"/>
+        <w:rPr>
+          <w:b/>
+          <w:bCs/>
+          <w:sz w:val="36"/>
+          <w:szCs w:val="32"/>
+          <w:u w:val="single"/>
+        </w:rPr>
+      </w:pPr>
+      <w:r>
+        <w:rPr>
+          <w:b/>
+          <w:bCs/>
+          <w:sz w:val="36"/>
+          <w:szCs w:val="32"/>
+          <w:u w:val="single"/>
+        </w:rPr>
+        <w:lastRenderedPageBreak/>
+        <w:t>Typing screenshots:</w:t>
+      </w:r>
+    </w:p>
+    <w:p>
+      <w:pPr>
+        <w:spacing w:after="139" w:line="259" w:lineRule="auto"/>
+        <w:ind w:left="0" w:right="0" w:firstLine="0"/>
+        <w:rPr>
+          <w:sz w:val="28"/>
+          <w:szCs w:val="24"/>
+        </w:rPr>
+      </w:pPr>
+      <w:r>
+        <w:rPr>
+          <w:noProof/>
+        </w:rPr>
+        <w:drawing>
+          <wp:anchor distT="0" distB="0" distL="114300" distR="114300" simplePos="0" relativeHeight="251660288" behindDoc="0" locked="0" layoutInCell="1" allowOverlap="1" wp14:anchorId="2EF07E0D" wp14:editId="78F3BD76">
+            <wp:simplePos x="0" y="0"/>
+            <wp:positionH relativeFrom="column">
+              <wp:posOffset>220980</wp:posOffset>
+            </wp:positionH>
+            <wp:positionV relativeFrom="paragraph">
+              <wp:posOffset>3547110</wp:posOffset>
+            </wp:positionV>
+            <wp:extent cx="6621145" cy="3281680"/>
+            <wp:effectExtent l="0" t="0" r="8255" b="0"/>
+            <wp:wrapSquare wrapText="bothSides"/>
+            <wp:docPr id="2" name="Picture 2" descr="Graphical user interface, application, website&#10;&#10;Description automatically generated"/>
+            <wp:cNvGraphicFramePr>
+              <a:graphicFrameLocks xmlns:a="http://schemas.openxmlformats.org/drawingml/2006/main" noChangeAspect="1"/>
+            </wp:cNvGraphicFramePr>
+            <a:graphic xmlns:a="http://schemas.openxmlformats.org/drawingml/2006/main">
+              <a:graphicData uri="http://schemas.openxmlformats.org/drawingml/2006/picture">
+                <pic:pic xmlns:pic="http://schemas.openxmlformats.org/drawingml/2006/picture">
+                  <pic:nvPicPr>
+                    <pic:cNvPr id="2" name="Picture 2" descr="Graphical user interface, application, website&#10;&#10;Description automatically generated"/>
+                    <pic:cNvPicPr>
+                      <a:picLocks noChangeAspect="1" noChangeArrowheads="1"/>
+                    </pic:cNvPicPr>
+                  </pic:nvPicPr>
+                  <pic:blipFill>
+                    <a:blip r:embed="rId6">
+                      <a:extLst>
+                        <a:ext uri="{28A0092B-C50C-407E-A947-70E740481C1C}">
+                          <a14:useLocalDpi xmlns:a14="http://schemas.microsoft.com/office/drawing/2010/main" val="0"/>
+                        </a:ext>
+                      </a:extLst>
+                    </a:blip>
+                    <a:srcRect/>
+                    <a:stretch>
+                      <a:fillRect/>
+                    </a:stretch>
+                  </pic:blipFill>
+                  <pic:spPr bwMode="auto">
+                    <a:xfrm>
+                      <a:off x="0" y="0"/>
+                      <a:ext cx="6621145" cy="3281680"/>
+                    </a:xfrm>
+                    <a:prstGeom prst="rect">
+                      <a:avLst/>
+                    </a:prstGeom>
+                    <a:noFill/>
+                    <a:ln>
+                      <a:noFill/>
+                    </a:ln>
+                  </pic:spPr>
+                </pic:pic>
+              </a:graphicData>
+            </a:graphic>
+            <wp14:sizeRelH relativeFrom="margin">
+              <wp14:pctWidth>0</wp14:pctWidth>
+            </wp14:sizeRelH>
+            <wp14:sizeRelV relativeFrom="margin">
+              <wp14:pctHeight>0</wp14:pctHeight>
+            </wp14:sizeRelV>
+          </wp:anchor>
+        </w:drawing>
+      </w:r>
+      <w:r>
+        <w:rPr>
+          <w:noProof/>
+        </w:rPr>
+        <w:drawing>
+          <wp:anchor distT="0" distB="0" distL="114300" distR="114300" simplePos="0" relativeHeight="251659264" behindDoc="0" locked="0" layoutInCell="1" allowOverlap="1" wp14:anchorId="4FF6D862" wp14:editId="256C5656">
+            <wp:simplePos x="0" y="0"/>
+            <wp:positionH relativeFrom="column">
+              <wp:posOffset>419100</wp:posOffset>
+            </wp:positionH>
+            <wp:positionV relativeFrom="paragraph">
+              <wp:posOffset>335280</wp:posOffset>
+            </wp:positionV>
+            <wp:extent cx="6195060" cy="3058795"/>
+            <wp:effectExtent l="0" t="0" r="0" b="8255"/>
+            <wp:wrapSquare wrapText="bothSides"/>
+            <wp:docPr id="1" name="Picture 1" descr="Graphical user interface, application, calendar&#10;&#10;Description automatically generated"/>
+            <wp:cNvGraphicFramePr>
+              <a:graphicFrameLocks xmlns:a="http://schemas.openxmlformats.org/drawingml/2006/main" noChangeAspect="1"/>
+            </wp:cNvGraphicFramePr>
+            <a:graphic xmlns:a="http://schemas.openxmlformats.org/drawingml/2006/main">
+              <a:graphicData uri="http://schemas.openxmlformats.org/drawingml/2006/picture">
+                <pic:pic xmlns:pic="http://schemas.openxmlformats.org/drawingml/2006/picture">
+                  <pic:nvPicPr>
+                    <pic:cNvPr id="1" name="Picture 1" descr="Graphical user interface, application, calendar&#10;&#10;Description automatically generated"/>
+                    <pic:cNvPicPr>
+                      <a:picLocks noChangeAspect="1" noChangeArrowheads="1"/>
+                    </pic:cNvPicPr>
+                  </pic:nvPicPr>
+                  <pic:blipFill>
+                    <a:blip r:embed="rId7">
+                      <a:extLst>
+                        <a:ext uri="{28A0092B-C50C-407E-A947-70E740481C1C}">
+                          <a14:useLocalDpi xmlns:a14="http://schemas.microsoft.com/office/drawing/2010/main" val="0"/>
+                        </a:ext>
+                      </a:extLst>
+                    </a:blip>
+                    <a:srcRect/>
+                    <a:stretch>
+                      <a:fillRect/>
+                    </a:stretch>
+                  </pic:blipFill>
+                  <pic:spPr bwMode="auto">
+                    <a:xfrm>
+                      <a:off x="0" y="0"/>
+                      <a:ext cx="6195060" cy="3058795"/>
+                    </a:xfrm>
+                    <a:prstGeom prst="rect">
+                      <a:avLst/>
+                    </a:prstGeom>
+                    <a:noFill/>
+                    <a:ln>
+                      <a:noFill/>
+                    </a:ln>
+                  </pic:spPr>
+                </pic:pic>
+              </a:graphicData>
+            </a:graphic>
+            <wp14:sizeRelH relativeFrom="margin">
+              <wp14:pctWidth>0</wp14:pctWidth>
+            </wp14:sizeRelH>
+            <wp14:sizeRelV relativeFrom="margin">
+              <wp14:pctHeight>0</wp14:pctHeight>
+            </wp14:sizeRelV>
+          </wp:anchor>
+        </w:drawing>
+      </w:r>
+      <w:r>
+        <w:rPr>
+          <w:sz w:val="28"/>
+          <w:szCs w:val="24"/>
+        </w:rPr>
+        <w:tab/>
+        <w:t>Mina Albert’s screenshots:</w:t>
+      </w:r>
+    </w:p>
+    <w:p>
+      <w:pPr>
+        <w:spacing w:after="139" w:line="259" w:lineRule="auto"/>
+        <w:ind w:left="0" w:right="0" w:firstLine="0"/>
+        <w:rPr>
+          <w:sz w:val="28"/>
+          <w:szCs w:val="24"/>
+        </w:rPr>
+      </w:pPr>
+      <w:r>
+        <w:rPr>
+          <w:sz w:val="28"/>
+          <w:szCs w:val="24"/>
+        </w:rPr>
+        <w:tab/>
+      </w:r>
+    </w:p>
+    <w:p>
+      <w:pPr>
+        <w:spacing w:after="139" w:line="259" w:lineRule="auto"/>
+        <w:ind w:left="0" w:right="0" w:firstLine="0"/>
+      </w:pPr>
+    </w:p>
+    <w:p>
+      <w:pPr>
+        <w:spacing w:after="139" w:line="259" w:lineRule="auto"/>
+        <w:ind w:left="0" w:right="0" w:firstLine="0"/>
+      </w:pPr>
+    </w:p>
+    <w:p>
+      <w:pPr>
+        <w:spacing w:after="139" w:line="259" w:lineRule="auto"/>
+        <w:ind w:left="0" w:right="0" w:firstLine="0"/>
+      </w:pPr>
+    </w:p>
+    <w:p>
+      <w:pPr>
+        <w:spacing w:after="139" w:line="259" w:lineRule="auto"/>
+        <w:ind w:left="0" w:right="0" w:firstLine="0"/>
+      </w:pPr>
+    </w:p>
+    <w:p>
+      <w:pPr>
+        <w:spacing w:after="139" w:line="259" w:lineRule="auto"/>
+        <w:ind w:left="0" w:right="0" w:firstLine="0"/>
+      </w:pPr>
+    </w:p>
+    <w:p>
+      <w:pPr>
+        <w:spacing w:after="139" w:line="259" w:lineRule="auto"/>
+        <w:ind w:left="0" w:right="0" w:firstLine="0"/>
       </w:pPr>
     </w:p>
     <w:p>
@@ -2341,7 +2560,7 @@
                     <pic:cNvPicPr/>
                   </pic:nvPicPr>
                   <pic:blipFill>
-                    <a:blip r:embed="rId6"/>
+                    <a:blip r:embed="rId8"/>
                     <a:stretch>
                       <a:fillRect/>
                     </a:stretch>

</xml_diff>